<commit_message>
stratify random select built-up samples
</commit_message>
<xml_diff>
--- a/The Work Flow/01_Conect_to_Google/05_GEE账号.docx
+++ b/The Work Flow/01_Conect_to_Google/05_GEE账号.docx
@@ -101,7 +101,7 @@
     <w:p>
       <w:pPr>
         <w:tabs>
-          <w:tab w:val="left" w:pos="3360"/>
+          <w:tab w:val="left" w:pos="4180"/>
         </w:tabs>
         <w:spacing w:line="276" w:lineRule="auto"/>
         <w:ind w:firstLineChars="0" w:firstLine="0"/>
@@ -127,6 +127,12 @@
           <w:lang w:val="en-AU"/>
         </w:rPr>
         <w:t>-6-10</w:t>
+      </w:r>
+      <w:r>
+        <w:rPr>
+          <w:lang w:val="en-AU"/>
+        </w:rPr>
+        <w:tab/>
       </w:r>
     </w:p>
     <w:p>
@@ -992,9 +998,6 @@
       <w:pPr>
         <w:spacing w:line="276" w:lineRule="auto"/>
         <w:ind w:firstLineChars="0" w:firstLine="0"/>
-        <w:rPr>
-          <w:rFonts w:hint="eastAsia"/>
-        </w:rPr>
       </w:pPr>
       <w:r>
         <w:t>Area:</w:t>
@@ -1006,22 +1009,7 @@
         <w:t>华北</w:t>
       </w:r>
       <w:r>
-        <w:t xml:space="preserve"> </w:t>
-      </w:r>
-      <w:r>
-        <w:t>4</w:t>
-      </w:r>
-      <w:r>
-        <w:t>,</w:t>
-      </w:r>
-      <w:r>
-        <w:t>5</w:t>
-      </w:r>
-      <w:r>
-        <w:t>,</w:t>
-      </w:r>
-      <w:r>
-        <w:t>6</w:t>
+        <w:t xml:space="preserve"> 4,5,6</w:t>
       </w:r>
     </w:p>
     <w:p>
@@ -1070,9 +1058,6 @@
       <w:pPr>
         <w:spacing w:line="276" w:lineRule="auto"/>
         <w:ind w:firstLineChars="0" w:firstLine="0"/>
-        <w:rPr>
-          <w:rFonts w:hint="eastAsia"/>
-        </w:rPr>
       </w:pPr>
       <w:r>
         <w:t>Area:</w:t>
@@ -1084,22 +1069,7 @@
         <w:t>华北</w:t>
       </w:r>
       <w:r>
-        <w:t xml:space="preserve"> </w:t>
-      </w:r>
-      <w:r>
-        <w:t>7</w:t>
-      </w:r>
-      <w:r>
-        <w:t>,</w:t>
-      </w:r>
-      <w:r>
-        <w:t>8</w:t>
-      </w:r>
-      <w:r>
-        <w:t>,</w:t>
-      </w:r>
-      <w:r>
-        <w:t>9</w:t>
+        <w:t xml:space="preserve"> 7,8,9</w:t>
       </w:r>
     </w:p>
     <w:p>
@@ -1143,36 +1113,6 @@
       <w:r>
         <w:t>Wang2571826!</w:t>
       </w:r>
-    </w:p>
-    <w:p>
-      <w:pPr>
-        <w:spacing w:line="276" w:lineRule="auto"/>
-        <w:ind w:firstLineChars="0" w:firstLine="0"/>
-        <w:rPr>
-          <w:rFonts w:hint="eastAsia"/>
-        </w:rPr>
-      </w:pPr>
-      <w:r>
-        <w:t>Area:</w:t>
-      </w:r>
-      <w:r>
-        <w:rPr>
-          <w:rFonts w:hint="eastAsia"/>
-        </w:rPr>
-        <w:t>华北</w:t>
-      </w:r>
-      <w:r>
-        <w:t xml:space="preserve"> </w:t>
-      </w:r>
-      <w:r>
-        <w:t>10</w:t>
-      </w:r>
-    </w:p>
-    <w:p>
-      <w:pPr>
-        <w:spacing w:line="276" w:lineRule="auto"/>
-        <w:ind w:firstLineChars="0" w:firstLine="0"/>
-      </w:pPr>
       <w:bookmarkStart w:id="0" w:name="_GoBack"/>
       <w:bookmarkEnd w:id="0"/>
     </w:p>
@@ -1180,9 +1120,30 @@
       <w:pPr>
         <w:spacing w:line="276" w:lineRule="auto"/>
         <w:ind w:firstLineChars="0" w:firstLine="0"/>
-        <w:rPr>
-          <w:rFonts w:hint="eastAsia"/>
-        </w:rPr>
+      </w:pPr>
+      <w:r>
+        <w:t>Area:</w:t>
+      </w:r>
+      <w:r>
+        <w:rPr>
+          <w:rFonts w:hint="eastAsia"/>
+        </w:rPr>
+        <w:t>华北</w:t>
+      </w:r>
+      <w:r>
+        <w:t xml:space="preserve"> 10</w:t>
+      </w:r>
+    </w:p>
+    <w:p>
+      <w:pPr>
+        <w:spacing w:line="276" w:lineRule="auto"/>
+        <w:ind w:firstLineChars="0" w:firstLine="0"/>
+      </w:pPr>
+    </w:p>
+    <w:p>
+      <w:pPr>
+        <w:spacing w:line="276" w:lineRule="auto"/>
+        <w:ind w:firstLineChars="0" w:firstLine="0"/>
       </w:pPr>
     </w:p>
     <w:p>

</xml_diff>